<commit_message>
Review of progress so far. And some editing
</commit_message>
<xml_diff>
--- a/Assignment1.docx
+++ b/Assignment1.docx
@@ -711,8 +711,16 @@
         <w:p>
           <w:pPr>
             <w:pStyle w:val="TOCHeading"/>
+            <w:rPr>
+              <w:rFonts w:ascii="Times New Roman" w:hAnsi="Times New Roman" w:cs="Times New Roman"/>
+              <w:color w:val="auto"/>
+            </w:rPr>
           </w:pPr>
           <w:r>
+            <w:rPr>
+              <w:rFonts w:ascii="Times New Roman" w:hAnsi="Times New Roman" w:cs="Times New Roman"/>
+              <w:color w:val="auto"/>
+            </w:rPr>
             <w:t>Table of Contents</w:t>
           </w:r>
         </w:p>
@@ -741,8 +749,6 @@
               <w:rPr>
                 <w:rStyle w:val="Hyperlink"/>
                 <w:rFonts w:eastAsia="Arial"/>
-                <w:b/>
-                <w:bCs/>
                 <w:noProof/>
               </w:rPr>
               <w:t>1.</w:t>
@@ -757,8 +763,6 @@
               <w:rPr>
                 <w:rStyle w:val="Hyperlink"/>
                 <w:rFonts w:eastAsia="Arial"/>
-                <w:b/>
-                <w:bCs/>
                 <w:noProof/>
               </w:rPr>
               <w:t>Review of Websites</w:t>
@@ -828,8 +832,6 @@
             <w:r>
               <w:rPr>
                 <w:rStyle w:val="Hyperlink"/>
-                <w:b/>
-                <w:bCs/>
                 <w:noProof/>
               </w:rPr>
               <w:t>2.1.</w:t>
@@ -843,8 +845,6 @@
             <w:r>
               <w:rPr>
                 <w:rStyle w:val="Hyperlink"/>
-                <w:b/>
-                <w:bCs/>
                 <w:noProof/>
               </w:rPr>
               <w:t>Yahoo</w:t>
@@ -915,8 +915,6 @@
               <w:rPr>
                 <w:rStyle w:val="Hyperlink"/>
                 <w:rFonts w:eastAsia="Arial"/>
-                <w:b/>
-                <w:bCs/>
                 <w:noProof/>
               </w:rPr>
               <w:t>2.2.</w:t>
@@ -931,8 +929,6 @@
               <w:rPr>
                 <w:rStyle w:val="Hyperlink"/>
                 <w:rFonts w:eastAsia="Arial"/>
-                <w:b/>
-                <w:bCs/>
                 <w:noProof/>
               </w:rPr>
               <w:t>Google</w:t>
@@ -1001,8 +997,6 @@
             <w:r>
               <w:rPr>
                 <w:rStyle w:val="Hyperlink"/>
-                <w:b/>
-                <w:bCs/>
                 <w:noProof/>
               </w:rPr>
               <w:t>2.3    YouTube</w:t>
@@ -1072,8 +1066,6 @@
             <w:r>
               <w:rPr>
                 <w:rStyle w:val="Hyperlink"/>
-                <w:b/>
-                <w:bCs/>
                 <w:noProof/>
               </w:rPr>
               <w:t>3.</w:t>
@@ -1087,8 +1079,6 @@
             <w:r>
               <w:rPr>
                 <w:rStyle w:val="Hyperlink"/>
-                <w:b/>
-                <w:bCs/>
                 <w:noProof/>
               </w:rPr>
               <w:t>The 12 Categories for Websites</w:t>
@@ -1158,8 +1148,6 @@
             <w:r>
               <w:rPr>
                 <w:rStyle w:val="Hyperlink"/>
-                <w:b/>
-                <w:bCs/>
                 <w:noProof/>
               </w:rPr>
               <w:t>3.1.</w:t>
@@ -1173,8 +1161,6 @@
             <w:r>
               <w:rPr>
                 <w:rStyle w:val="Hyperlink"/>
-                <w:b/>
-                <w:bCs/>
                 <w:noProof/>
               </w:rPr>
               <w:t>Portals</w:t>
@@ -1244,8 +1230,6 @@
             <w:r>
               <w:rPr>
                 <w:rStyle w:val="Hyperlink"/>
-                <w:b/>
-                <w:bCs/>
                 <w:noProof/>
               </w:rPr>
               <w:t>3.2.</w:t>
@@ -1259,8 +1243,6 @@
             <w:r>
               <w:rPr>
                 <w:rStyle w:val="Hyperlink"/>
-                <w:b/>
-                <w:bCs/>
                 <w:noProof/>
               </w:rPr>
               <w:t>News</w:t>
@@ -1330,8 +1312,6 @@
             <w:r>
               <w:rPr>
                 <w:rStyle w:val="Hyperlink"/>
-                <w:b/>
-                <w:bCs/>
                 <w:noProof/>
               </w:rPr>
               <w:t>3.3.</w:t>
@@ -1345,8 +1325,6 @@
             <w:r>
               <w:rPr>
                 <w:rStyle w:val="Hyperlink"/>
-                <w:b/>
-                <w:bCs/>
                 <w:noProof/>
               </w:rPr>
               <w:t>Informational Websites</w:t>
@@ -1416,8 +1394,6 @@
             <w:r>
               <w:rPr>
                 <w:rStyle w:val="Hyperlink"/>
-                <w:b/>
-                <w:bCs/>
                 <w:noProof/>
               </w:rPr>
               <w:t>3.4.</w:t>
@@ -1431,8 +1407,6 @@
             <w:r>
               <w:rPr>
                 <w:rStyle w:val="Hyperlink"/>
-                <w:b/>
-                <w:bCs/>
                 <w:noProof/>
               </w:rPr>
               <w:t>Educational</w:t>
@@ -1502,8 +1476,6 @@
             <w:r>
               <w:rPr>
                 <w:rStyle w:val="Hyperlink"/>
-                <w:b/>
-                <w:bCs/>
                 <w:noProof/>
               </w:rPr>
               <w:t>3.5.</w:t>
@@ -1517,8 +1489,6 @@
             <w:r>
               <w:rPr>
                 <w:rStyle w:val="Hyperlink"/>
-                <w:b/>
-                <w:bCs/>
                 <w:noProof/>
               </w:rPr>
               <w:t>Entertainment</w:t>
@@ -1588,8 +1558,6 @@
             <w:r>
               <w:rPr>
                 <w:rStyle w:val="Hyperlink"/>
-                <w:b/>
-                <w:bCs/>
                 <w:noProof/>
               </w:rPr>
               <w:t>3.6.</w:t>
@@ -1603,8 +1571,6 @@
             <w:r>
               <w:rPr>
                 <w:rStyle w:val="Hyperlink"/>
-                <w:b/>
-                <w:bCs/>
                 <w:noProof/>
               </w:rPr>
               <w:t>Advocacy</w:t>
@@ -1674,8 +1640,6 @@
             <w:r>
               <w:rPr>
                 <w:rStyle w:val="Hyperlink"/>
-                <w:b/>
-                <w:bCs/>
                 <w:noProof/>
               </w:rPr>
               <w:t>3.7.</w:t>
@@ -1689,8 +1653,6 @@
             <w:r>
               <w:rPr>
                 <w:rStyle w:val="Hyperlink"/>
-                <w:b/>
-                <w:bCs/>
                 <w:noProof/>
               </w:rPr>
               <w:t>Blog</w:t>
@@ -1760,8 +1722,6 @@
             <w:r>
               <w:rPr>
                 <w:rStyle w:val="Hyperlink"/>
-                <w:b/>
-                <w:bCs/>
                 <w:noProof/>
               </w:rPr>
               <w:t>3.8.</w:t>
@@ -1775,8 +1735,6 @@
             <w:r>
               <w:rPr>
                 <w:rStyle w:val="Hyperlink"/>
-                <w:b/>
-                <w:bCs/>
                 <w:noProof/>
                 <w:shd w:val="clear" w:color="auto" w:fill="FFFFFF"/>
               </w:rPr>
@@ -1847,8 +1805,6 @@
             <w:r>
               <w:rPr>
                 <w:rStyle w:val="Hyperlink"/>
-                <w:b/>
-                <w:bCs/>
                 <w:noProof/>
               </w:rPr>
               <w:t>3.9.</w:t>
@@ -1862,8 +1818,6 @@
             <w:r>
               <w:rPr>
                 <w:rStyle w:val="Hyperlink"/>
-                <w:b/>
-                <w:bCs/>
                 <w:noProof/>
               </w:rPr>
               <w:t>Content Aggregator</w:t>
@@ -1933,8 +1887,6 @@
             <w:r>
               <w:rPr>
                 <w:rStyle w:val="Hyperlink"/>
-                <w:b/>
-                <w:bCs/>
                 <w:noProof/>
               </w:rPr>
               <w:t>3.10.</w:t>
@@ -1948,8 +1900,6 @@
             <w:r>
               <w:rPr>
                 <w:rStyle w:val="Hyperlink"/>
-                <w:b/>
-                <w:bCs/>
                 <w:noProof/>
               </w:rPr>
               <w:t>Personal</w:t>
@@ -2019,8 +1969,6 @@
             <w:r>
               <w:rPr>
                 <w:rStyle w:val="Hyperlink"/>
-                <w:b/>
-                <w:bCs/>
                 <w:noProof/>
               </w:rPr>
               <w:t>3.11.</w:t>
@@ -2034,8 +1982,6 @@
             <w:r>
               <w:rPr>
                 <w:rStyle w:val="Hyperlink"/>
-                <w:b/>
-                <w:bCs/>
                 <w:noProof/>
               </w:rPr>
               <w:t>Marketing / Business</w:t>
@@ -2106,8 +2052,6 @@
               <w:rPr>
                 <w:rStyle w:val="Hyperlink"/>
                 <w:rFonts w:eastAsia="Times New Roman"/>
-                <w:b/>
-                <w:bCs/>
                 <w:noProof/>
               </w:rPr>
               <w:t>3.12.</w:t>
@@ -2122,8 +2066,6 @@
               <w:rPr>
                 <w:rStyle w:val="Hyperlink"/>
                 <w:rFonts w:eastAsia="Times New Roman"/>
-                <w:b/>
-                <w:bCs/>
                 <w:noProof/>
               </w:rPr>
               <w:t>Wiki</w:t>
@@ -2194,8 +2136,6 @@
               <w:rPr>
                 <w:rStyle w:val="Hyperlink"/>
                 <w:rFonts w:eastAsia="Arial"/>
-                <w:b/>
-                <w:bCs/>
                 <w:noProof/>
               </w:rPr>
               <w:t>4.</w:t>
@@ -2210,8 +2150,6 @@
               <w:rPr>
                 <w:rStyle w:val="Hyperlink"/>
                 <w:rFonts w:eastAsia="Arial"/>
-                <w:b/>
-                <w:bCs/>
                 <w:noProof/>
               </w:rPr>
               <w:t>Evaluating Websites</w:t>
@@ -2281,8 +2219,6 @@
             <w:r>
               <w:rPr>
                 <w:rStyle w:val="Hyperlink"/>
-                <w:b/>
-                <w:bCs/>
                 <w:noProof/>
               </w:rPr>
               <w:t>4.1.</w:t>
@@ -2296,8 +2232,6 @@
             <w:r>
               <w:rPr>
                 <w:rStyle w:val="Hyperlink"/>
-                <w:b/>
-                <w:bCs/>
                 <w:noProof/>
               </w:rPr>
               <w:t>Guidelines for evaluating websites</w:t>
@@ -2367,8 +2301,6 @@
             <w:r>
               <w:rPr>
                 <w:rStyle w:val="Hyperlink"/>
-                <w:b/>
-                <w:bCs/>
                 <w:noProof/>
               </w:rPr>
               <w:t>4.1.1.</w:t>
@@ -2382,8 +2314,6 @@
             <w:r>
               <w:rPr>
                 <w:rStyle w:val="Hyperlink"/>
-                <w:b/>
-                <w:bCs/>
                 <w:noProof/>
               </w:rPr>
               <w:t>Guidelines for Content</w:t>
@@ -2452,8 +2382,6 @@
             <w:r>
               <w:rPr>
                 <w:rStyle w:val="Hyperlink"/>
-                <w:b/>
-                <w:bCs/>
                 <w:noProof/>
               </w:rPr>
               <w:t>4.1.2 Guidelines for Quality of Website</w:t>
@@ -2511,8 +2439,6 @@
         <w:p>
           <w:r>
             <w:rPr>
-              <w:b/>
-              <w:bCs/>
               <w:noProof/>
             </w:rPr>
             <w:fldChar w:fldCharType="end"/>
@@ -2754,8 +2680,8 @@
         <w:jc w:val="both"/>
         <w:rPr>
           <w:rFonts w:eastAsia="Arial"/>
-          <w:sz w:val="24"/>
-          <w:szCs w:val="24"/>
+          <w:sz w:val="20"/>
+          <w:szCs w:val="20"/>
         </w:rPr>
       </w:pPr>
     </w:p>
@@ -3154,7 +3080,6 @@
           <w:sz w:val="28"/>
           <w:szCs w:val="28"/>
         </w:rPr>
-        <w:lastRenderedPageBreak/>
         <w:t>Informational Websites</w:t>
       </w:r>
       <w:bookmarkEnd w:id="15"/>
@@ -3212,6 +3137,7 @@
           <w:sz w:val="24"/>
           <w:szCs w:val="24"/>
         </w:rPr>
+        <w:lastRenderedPageBreak/>
         <w:t xml:space="preserve">FreshBooks - </w:t>
       </w:r>
       <w:r>
@@ -3588,17 +3514,14 @@
           <w:szCs w:val="24"/>
         </w:rPr>
       </w:pPr>
-      <w:hyperlink r:id="rId13" w:tgtFrame="_blank" w:tooltip="For one low monthly price, Netflix members can watch as much as they want, anytime, anywhere, on nearly any Internet-connected screen." w:history="1">
-        <w:r>
-          <w:rPr>
-            <w:rStyle w:val="Hyperlink"/>
-            <w:sz w:val="24"/>
-            <w:szCs w:val="24"/>
-            <w:bdr w:val="none" w:sz="0" w:space="0" w:color="auto" w:frame="1"/>
-          </w:rPr>
-          <w:t>Netflix</w:t>
-        </w:r>
-      </w:hyperlink>
+      <w:r>
+        <w:rPr>
+          <w:sz w:val="24"/>
+          <w:szCs w:val="24"/>
+          <w:bdr w:val="none" w:sz="0" w:space="0" w:color="auto" w:frame="1"/>
+        </w:rPr>
+        <w:t>Netflix</w:t>
+      </w:r>
       <w:r>
         <w:rPr>
           <w:sz w:val="24"/>
@@ -3629,17 +3552,14 @@
           <w:szCs w:val="24"/>
         </w:rPr>
       </w:pPr>
-      <w:hyperlink r:id="rId14" w:tgtFrame="_blank" w:tooltip="Hulu Plus offers unlimited instant streaming of current hit shows, classic series and acclaimed movies." w:history="1">
-        <w:r>
-          <w:rPr>
-            <w:rStyle w:val="Hyperlink"/>
-            <w:sz w:val="24"/>
-            <w:szCs w:val="24"/>
-            <w:bdr w:val="none" w:sz="0" w:space="0" w:color="auto" w:frame="1"/>
-          </w:rPr>
-          <w:t>Hulu Plus</w:t>
-        </w:r>
-      </w:hyperlink>
+      <w:r>
+        <w:rPr>
+          <w:sz w:val="24"/>
+          <w:szCs w:val="24"/>
+          <w:bdr w:val="none" w:sz="0" w:space="0" w:color="auto" w:frame="1"/>
+        </w:rPr>
+        <w:t>Hulu Plus</w:t>
+      </w:r>
       <w:r>
         <w:rPr>
           <w:sz w:val="24"/>
@@ -3670,17 +3590,14 @@
           <w:szCs w:val="24"/>
         </w:rPr>
       </w:pPr>
-      <w:hyperlink r:id="rId15" w:tgtFrame="_blank" w:tooltip="With Spotify, it’s easy to find the right music for every moment – on your phone, your computer, your tablet and more." w:history="1">
-        <w:r>
-          <w:rPr>
-            <w:rStyle w:val="Hyperlink"/>
-            <w:sz w:val="24"/>
-            <w:szCs w:val="24"/>
-            <w:bdr w:val="none" w:sz="0" w:space="0" w:color="auto" w:frame="1"/>
-          </w:rPr>
-          <w:t>Spotify</w:t>
-        </w:r>
-      </w:hyperlink>
+      <w:r>
+        <w:rPr>
+          <w:sz w:val="24"/>
+          <w:szCs w:val="24"/>
+          <w:bdr w:val="none" w:sz="0" w:space="0" w:color="auto" w:frame="1"/>
+        </w:rPr>
+        <w:t>Spotify</w:t>
+      </w:r>
       <w:r>
         <w:rPr>
           <w:sz w:val="24"/>
@@ -3711,17 +3628,24 @@
           <w:szCs w:val="24"/>
         </w:rPr>
       </w:pPr>
-      <w:hyperlink r:id="rId16" w:tgtFrame="_blank" w:tooltip="YouTube allows you to share your videos with friends, family, and the world." w:history="1">
-        <w:r>
-          <w:rPr>
-            <w:rStyle w:val="Hyperlink"/>
-            <w:sz w:val="24"/>
-            <w:szCs w:val="24"/>
-            <w:bdr w:val="none" w:sz="0" w:space="0" w:color="auto" w:frame="1"/>
-          </w:rPr>
-          <w:t>YouTube</w:t>
-        </w:r>
-      </w:hyperlink>
+      <w:r>
+        <w:rPr>
+          <w:sz w:val="24"/>
+          <w:szCs w:val="24"/>
+          <w:bdr w:val="none" w:sz="0" w:space="0" w:color="auto" w:frame="1"/>
+        </w:rPr>
+        <w:t>YouTub</w:t>
+      </w:r>
+      <w:bookmarkStart w:id="21" w:name="_GoBack"/>
+      <w:bookmarkEnd w:id="21"/>
+      <w:r>
+        <w:rPr>
+          <w:sz w:val="24"/>
+          <w:szCs w:val="24"/>
+          <w:bdr w:val="none" w:sz="0" w:space="0" w:color="auto" w:frame="1"/>
+        </w:rPr>
+        <w:t>e</w:t>
+      </w:r>
       <w:r>
         <w:rPr>
           <w:sz w:val="24"/>
@@ -3800,8 +3724,8 @@
         </w:rPr>
         <w:t xml:space="preserve"> </w:t>
       </w:r>
-      <w:bookmarkStart w:id="21" w:name="_Toc34032183"/>
-      <w:bookmarkStart w:id="22" w:name="_Toc34032217"/>
+      <w:bookmarkStart w:id="22" w:name="_Toc34032183"/>
+      <w:bookmarkStart w:id="23" w:name="_Toc34032217"/>
       <w:r>
         <w:rPr>
           <w:rFonts w:ascii="Times New Roman" w:hAnsi="Times New Roman" w:cs="Times New Roman"/>
@@ -3813,8 +3737,8 @@
         </w:rPr>
         <w:t>Advocacy</w:t>
       </w:r>
-      <w:bookmarkEnd w:id="21"/>
       <w:bookmarkEnd w:id="22"/>
+      <w:bookmarkEnd w:id="23"/>
     </w:p>
     <w:p>
       <w:pPr>
@@ -3907,7 +3831,6 @@
           <w:szCs w:val="24"/>
           <w:shd w:val="clear" w:color="auto" w:fill="FFFFFF"/>
         </w:rPr>
-        <w:lastRenderedPageBreak/>
         <w:t xml:space="preserve">Alliance for Justice - </w:t>
       </w:r>
       <w:r>
@@ -3945,6 +3868,7 @@
           <w:sz w:val="24"/>
           <w:szCs w:val="24"/>
         </w:rPr>
+        <w:lastRenderedPageBreak/>
         <w:t>Stand for children - http://stand.org/: i</w:t>
       </w:r>
       <w:r>
@@ -4019,8 +3943,8 @@
           <w:szCs w:val="28"/>
         </w:rPr>
       </w:pPr>
-      <w:bookmarkStart w:id="23" w:name="_Toc34032184"/>
-      <w:bookmarkStart w:id="24" w:name="_Toc34032218"/>
+      <w:bookmarkStart w:id="24" w:name="_Toc34032184"/>
+      <w:bookmarkStart w:id="25" w:name="_Toc34032218"/>
       <w:r>
         <w:rPr>
           <w:rFonts w:ascii="Times New Roman" w:hAnsi="Times New Roman" w:cs="Times New Roman"/>
@@ -4032,8 +3956,8 @@
         </w:rPr>
         <w:t>Blog</w:t>
       </w:r>
-      <w:bookmarkEnd w:id="23"/>
       <w:bookmarkEnd w:id="24"/>
+      <w:bookmarkEnd w:id="25"/>
     </w:p>
     <w:p>
       <w:pPr>
@@ -4252,8 +4176,8 @@
         </w:rPr>
         <w:t xml:space="preserve"> </w:t>
       </w:r>
-      <w:bookmarkStart w:id="25" w:name="_Toc34032185"/>
-      <w:bookmarkStart w:id="26" w:name="_Toc34032219"/>
+      <w:bookmarkStart w:id="26" w:name="_Toc34032185"/>
+      <w:bookmarkStart w:id="27" w:name="_Toc34032219"/>
       <w:r>
         <w:rPr>
           <w:rFonts w:ascii="Times New Roman" w:hAnsi="Times New Roman" w:cs="Times New Roman"/>
@@ -4266,8 +4190,8 @@
         </w:rPr>
         <w:t>Social</w:t>
       </w:r>
-      <w:bookmarkEnd w:id="25"/>
       <w:bookmarkEnd w:id="26"/>
+      <w:bookmarkEnd w:id="27"/>
     </w:p>
     <w:p>
       <w:pPr>
@@ -4450,8 +4374,8 @@
         </w:rPr>
         <w:t xml:space="preserve"> </w:t>
       </w:r>
-      <w:bookmarkStart w:id="27" w:name="_Toc34032186"/>
-      <w:bookmarkStart w:id="28" w:name="_Toc34032220"/>
+      <w:bookmarkStart w:id="28" w:name="_Toc34032186"/>
+      <w:bookmarkStart w:id="29" w:name="_Toc34032220"/>
       <w:r>
         <w:rPr>
           <w:rFonts w:ascii="Times New Roman" w:hAnsi="Times New Roman" w:cs="Times New Roman"/>
@@ -4463,8 +4387,8 @@
         </w:rPr>
         <w:t>Content Aggregator</w:t>
       </w:r>
-      <w:bookmarkEnd w:id="27"/>
       <w:bookmarkEnd w:id="28"/>
+      <w:bookmarkEnd w:id="29"/>
     </w:p>
     <w:p>
       <w:pPr>
@@ -4532,7 +4456,6 @@
           <w:sz w:val="24"/>
           <w:szCs w:val="24"/>
         </w:rPr>
-        <w:lastRenderedPageBreak/>
         <w:t>The Web List - https://theweblist.net/</w:t>
       </w:r>
     </w:p>
@@ -4578,6 +4501,7 @@
           <w:sz w:val="24"/>
           <w:szCs w:val="24"/>
         </w:rPr>
+        <w:lastRenderedPageBreak/>
         <w:t xml:space="preserve">Blog Engage - </w:t>
       </w:r>
       <w:r>
@@ -4629,8 +4553,8 @@
         </w:rPr>
         <w:t xml:space="preserve"> </w:t>
       </w:r>
-      <w:bookmarkStart w:id="29" w:name="_Toc34032187"/>
-      <w:bookmarkStart w:id="30" w:name="_Toc34032221"/>
+      <w:bookmarkStart w:id="30" w:name="_Toc34032187"/>
+      <w:bookmarkStart w:id="31" w:name="_Toc34032221"/>
       <w:r>
         <w:rPr>
           <w:rFonts w:ascii="Times New Roman" w:hAnsi="Times New Roman" w:cs="Times New Roman"/>
@@ -4642,8 +4566,8 @@
         </w:rPr>
         <w:t>Personal</w:t>
       </w:r>
-      <w:bookmarkEnd w:id="29"/>
       <w:bookmarkEnd w:id="30"/>
+      <w:bookmarkEnd w:id="31"/>
     </w:p>
     <w:p>
       <w:pPr>
@@ -4785,8 +4709,8 @@
         </w:rPr>
         <w:t xml:space="preserve"> </w:t>
       </w:r>
-      <w:bookmarkStart w:id="31" w:name="_Toc34032188"/>
-      <w:bookmarkStart w:id="32" w:name="_Toc34032222"/>
+      <w:bookmarkStart w:id="32" w:name="_Toc34032188"/>
+      <w:bookmarkStart w:id="33" w:name="_Toc34032222"/>
       <w:r>
         <w:rPr>
           <w:rFonts w:ascii="Times New Roman" w:hAnsi="Times New Roman" w:cs="Times New Roman"/>
@@ -4798,8 +4722,8 @@
         </w:rPr>
         <w:t>Marketing / Business</w:t>
       </w:r>
-      <w:bookmarkEnd w:id="31"/>
       <w:bookmarkEnd w:id="32"/>
+      <w:bookmarkEnd w:id="33"/>
     </w:p>
     <w:p>
       <w:pPr>
@@ -4947,8 +4871,8 @@
           <w:szCs w:val="28"/>
         </w:rPr>
       </w:pPr>
-      <w:bookmarkStart w:id="33" w:name="_Toc34032189"/>
-      <w:bookmarkStart w:id="34" w:name="_Toc34032223"/>
+      <w:bookmarkStart w:id="34" w:name="_Toc34032189"/>
+      <w:bookmarkStart w:id="35" w:name="_Toc34032223"/>
       <w:r>
         <w:rPr>
           <w:rFonts w:ascii="Times New Roman" w:eastAsia="Times New Roman" w:hAnsi="Times New Roman" w:cs="Times New Roman"/>
@@ -4960,8 +4884,8 @@
         </w:rPr>
         <w:t>Wiki</w:t>
       </w:r>
-      <w:bookmarkEnd w:id="33"/>
       <w:bookmarkEnd w:id="34"/>
+      <w:bookmarkEnd w:id="35"/>
     </w:p>
     <w:p>
       <w:pPr>
@@ -5185,8 +5109,8 @@
           <w:color w:val="auto"/>
         </w:rPr>
       </w:pPr>
-      <w:bookmarkStart w:id="35" w:name="_Toc34032190"/>
-      <w:bookmarkStart w:id="36" w:name="_Toc34032224"/>
+      <w:bookmarkStart w:id="36" w:name="_Toc34032190"/>
+      <w:bookmarkStart w:id="37" w:name="_Toc34032224"/>
       <w:r>
         <w:rPr>
           <w:rFonts w:ascii="Times New Roman" w:eastAsia="Arial" w:hAnsi="Times New Roman" w:cs="Times New Roman"/>
@@ -5197,8 +5121,8 @@
         <w:lastRenderedPageBreak/>
         <w:t>Evaluating Websites</w:t>
       </w:r>
-      <w:bookmarkEnd w:id="35"/>
       <w:bookmarkEnd w:id="36"/>
+      <w:bookmarkEnd w:id="37"/>
     </w:p>
     <w:p>
       <w:pPr>
@@ -5217,8 +5141,8 @@
           <w:szCs w:val="28"/>
         </w:rPr>
       </w:pPr>
-      <w:bookmarkStart w:id="37" w:name="_Toc34032191"/>
-      <w:bookmarkStart w:id="38" w:name="_Toc34032225"/>
+      <w:bookmarkStart w:id="38" w:name="_Toc34032191"/>
+      <w:bookmarkStart w:id="39" w:name="_Toc34032225"/>
       <w:r>
         <w:rPr>
           <w:rFonts w:ascii="Times New Roman" w:hAnsi="Times New Roman" w:cs="Times New Roman"/>
@@ -5230,8 +5154,8 @@
         </w:rPr>
         <w:t>Guidelines for evaluating websites</w:t>
       </w:r>
-      <w:bookmarkEnd w:id="37"/>
       <w:bookmarkEnd w:id="38"/>
+      <w:bookmarkEnd w:id="39"/>
     </w:p>
     <w:p>
       <w:pPr>
@@ -5267,8 +5191,8 @@
           <w:szCs w:val="28"/>
         </w:rPr>
       </w:pPr>
-      <w:bookmarkStart w:id="39" w:name="_Toc34032192"/>
-      <w:bookmarkStart w:id="40" w:name="_Toc34032226"/>
+      <w:bookmarkStart w:id="40" w:name="_Toc34032192"/>
+      <w:bookmarkStart w:id="41" w:name="_Toc34032226"/>
       <w:r>
         <w:rPr>
           <w:rFonts w:ascii="Times New Roman" w:hAnsi="Times New Roman" w:cs="Times New Roman"/>
@@ -5280,8 +5204,8 @@
         </w:rPr>
         <w:t>Guidelines for Content</w:t>
       </w:r>
-      <w:bookmarkEnd w:id="39"/>
       <w:bookmarkEnd w:id="40"/>
+      <w:bookmarkEnd w:id="41"/>
     </w:p>
     <w:p>
       <w:pPr>
@@ -5405,8 +5329,8 @@
           <w:szCs w:val="28"/>
         </w:rPr>
       </w:pPr>
-      <w:bookmarkStart w:id="41" w:name="_Toc34032193"/>
-      <w:bookmarkStart w:id="42" w:name="_Toc34032227"/>
+      <w:bookmarkStart w:id="42" w:name="_Toc34032193"/>
+      <w:bookmarkStart w:id="43" w:name="_Toc34032227"/>
       <w:r>
         <w:rPr>
           <w:rFonts w:ascii="Times New Roman" w:hAnsi="Times New Roman" w:cs="Times New Roman"/>
@@ -5418,8 +5342,8 @@
         </w:rPr>
         <w:t>4.1.2 Guidelines for Quality of Website</w:t>
       </w:r>
-      <w:bookmarkEnd w:id="41"/>
       <w:bookmarkEnd w:id="42"/>
+      <w:bookmarkEnd w:id="43"/>
     </w:p>
     <w:p>
       <w:pPr>
@@ -5494,12 +5418,10 @@
         <w:ind w:left="720"/>
         <w:jc w:val="both"/>
       </w:pPr>
-      <w:bookmarkStart w:id="43" w:name="_GoBack"/>
-      <w:bookmarkEnd w:id="43"/>
     </w:p>
     <w:p/>
     <w:sectPr>
-      <w:footerReference w:type="default" r:id="rId17"/>
+      <w:footerReference w:type="default" r:id="rId13"/>
       <w:pgSz w:w="12240" w:h="15840"/>
       <w:pgMar w:top="1440" w:right="1440" w:bottom="1440" w:left="1440" w:header="720" w:footer="720" w:gutter="0"/>
       <w:pgNumType w:start="1"/>
@@ -8425,7 +8347,7 @@
 </file>
 
 <file path=customXml/itemProps1.xml><?xml version="1.0" encoding="utf-8"?>
-<ds:datastoreItem xmlns:ds="http://schemas.openxmlformats.org/officeDocument/2006/customXml" ds:itemID="{6AC5510D-B599-4F6C-A176-5A9A3D046BE2}">
+<ds:datastoreItem xmlns:ds="http://schemas.openxmlformats.org/officeDocument/2006/customXml" ds:itemID="{35BC1139-F764-4057-AE48-D0949F625F6C}">
   <ds:schemaRefs>
     <ds:schemaRef ds:uri="http://schemas.openxmlformats.org/officeDocument/2006/bibliography"/>
   </ds:schemaRefs>

</xml_diff>